<commit_message>
Add Patch for question
</commit_message>
<xml_diff>
--- a/qcm-reporting/src/main/resources/template_questionnaire.docx
+++ b/qcm-reporting/src/main/resources/template_questionnaire.docx
@@ -178,6 +178,30 @@
           <w:t>«$!questionnaire.category.libelle»</w:t>
         </w:r>
       </w:fldSimple>
+    </w:p>
+    <w:p>
+      <w:pPr>
+        <w:spacing w:line="312" w:lineRule="auto"/>
+      </w:pPr>
+      <w:r>
+        <w:t>Statut</w:t>
+      </w:r>
+      <w:r>
+        <w:t xml:space="preserve">: </w:t>
+      </w:r>
+      <w:fldSimple w:instr=" MERGEFIELD  $!questionnaire.status  \* MERGEFORMAT ">
+        <w:r>
+          <w:rPr>
+            <w:noProof/>
+          </w:rPr>
+          <w:t>«$!questionnaire.status»</w:t>
+        </w:r>
+      </w:fldSimple>
+    </w:p>
+    <w:p>
+      <w:pPr>
+        <w:spacing w:line="312" w:lineRule="auto"/>
+      </w:pPr>
     </w:p>
     <w:p>
       <w:fldSimple w:instr=" MERGEFIELD  &quot;#foreach($question in $questions)&quot;  \* MERGEFORMAT ">

</xml_diff>